<commit_message>
Lade till ny word-fil
</commit_message>
<xml_diff>
--- a/Projektarbete.docx
+++ b/Projektarbete.docx
@@ -39,6 +39,17 @@
       <w:r>
         <w:t>Peter Borg</w:t>
       </w:r>
+      <w:r>
+        <w:tab/>
+      </w:r>
+      <w:r>
+        <w:tab/>
+        <w:t>-</w:t>
+      </w:r>
+      <w:r>
+        <w:tab/>
+        <w:t>Utveckling och design</w:t>
+      </w:r>
     </w:p>
     <w:p>
       <w:pPr>
@@ -50,6 +61,17 @@
       </w:pPr>
       <w:r>
         <w:t>Håkan Hallberg</w:t>
+      </w:r>
+      <w:r>
+        <w:tab/>
+      </w:r>
+      <w:r>
+        <w:tab/>
+        <w:t>-</w:t>
+      </w:r>
+      <w:r>
+        <w:tab/>
+        <w:t>Utveckling och design</w:t>
       </w:r>
     </w:p>
     <w:p>
@@ -71,10 +93,14 @@
           <w:sz w:val="40"/>
           <w:szCs w:val="40"/>
         </w:rPr>
-        <w:t>Mjukvara</w:t>
-      </w:r>
-    </w:p>
-    <w:p/>
+        <w:t>Innehåll och lösningar</w:t>
+      </w:r>
+    </w:p>
+    <w:p>
+      <w:r>
+        <w:t>Program</w:t>
+      </w:r>
+    </w:p>
     <w:p>
       <w:pPr>
         <w:pStyle w:val="ListParagraph"/>
@@ -108,14 +134,177 @@
         </w:numPr>
       </w:pPr>
       <w:r>
-        <w:t xml:space="preserve">Microsoft </w:t>
+        <w:t>Microsoft Visual Studio</w:t>
+      </w:r>
+    </w:p>
+    <w:p>
+      <w:pPr>
+        <w:pStyle w:val="ListParagraph"/>
+        <w:numPr>
+          <w:ilvl w:val="0"/>
+          <w:numId w:val="2"/>
+        </w:numPr>
+      </w:pPr>
+      <w:r>
+        <w:t>Microsoft Visual Studio</w:t>
+      </w:r>
+      <w:r>
+        <w:t xml:space="preserve"> Code</w:t>
+      </w:r>
+    </w:p>
+    <w:p>
+      <w:r>
+        <w:t>Språk</w:t>
+      </w:r>
+    </w:p>
+    <w:p>
+      <w:pPr>
+        <w:pStyle w:val="ListParagraph"/>
+        <w:numPr>
+          <w:ilvl w:val="0"/>
+          <w:numId w:val="3"/>
+        </w:numPr>
+      </w:pPr>
+      <w:r>
+        <w:t>HTML5</w:t>
+      </w:r>
+    </w:p>
+    <w:p>
+      <w:pPr>
+        <w:pStyle w:val="ListParagraph"/>
+        <w:numPr>
+          <w:ilvl w:val="0"/>
+          <w:numId w:val="3"/>
+        </w:numPr>
+      </w:pPr>
+      <w:r>
+        <w:t>CSS</w:t>
+      </w:r>
+    </w:p>
+    <w:p>
+      <w:pPr>
+        <w:pStyle w:val="Subtitle"/>
+        <w:jc w:val="center"/>
+      </w:pPr>
+      <w:r>
+        <w:t>Beskrivning av arbete</w:t>
+      </w:r>
+    </w:p>
+    <w:p>
+      <w:r>
+        <w:t xml:space="preserve">Först gjorde vi en wirefram tillsammans. Sen skapade vi en grund i Bootstrap Studio. Nu dök första problemet upp då vi upptäckte att koden vi exporterade från BSS var väldigt ”meckig” att jobba med. Svordomar </w:t>
+      </w:r>
+      <w:r>
+        <w:t>och ord som ”nästlad kod” förekom frekvent under en kort period.</w:t>
+      </w:r>
+    </w:p>
+    <w:p>
+      <w:r>
+        <w:t>Nästa steg blev en ”helnatt”. Håkan satt i BSS och byggde fem sidor enligt kundens krav. De blev nästan bra, men kl 04.00 gav han upp och postade resultatet till GitHub.</w:t>
+      </w:r>
+    </w:p>
+    <w:p>
+      <w:r>
+        <w:t xml:space="preserve">Peter tog ner projektet. Han kollade vad som skulle göras i </w:t>
+      </w:r>
+      <w:r>
+        <w:t xml:space="preserve">vår </w:t>
+      </w:r>
+      <w:r>
+        <w:t>TODO</w:t>
+      </w:r>
+      <w:r>
+        <w:t>-lista</w:t>
+      </w:r>
+      <w:r>
+        <w:t xml:space="preserve">. Insåg att BSSs CSS var </w:t>
+      </w:r>
+      <w:r>
+        <w:t>”</w:t>
+      </w:r>
+      <w:r>
+        <w:t>väldigt</w:t>
+      </w:r>
+      <w:r>
+        <w:t>”</w:t>
+      </w:r>
+      <w:r>
+        <w:t xml:space="preserve"> nästald och krånglig. Provade att göra en ny sida av en egen vald mall (HTML5 up). Upptäckte att allt som skulle </w:t>
+      </w:r>
+      <w:r>
+        <w:t xml:space="preserve">inte </w:t>
+      </w:r>
+      <w:r>
+        <w:t>fungerat i BSS, fungerade i den ny</w:t>
+      </w:r>
+      <w:r>
+        <w:t xml:space="preserve">a mallen. </w:t>
+      </w:r>
+    </w:p>
+    <w:p>
+      <w:r>
+        <w:t>Så, med Håkans sida som grund</w:t>
+      </w:r>
+      <w:r>
+        <w:t>, byggde Peter ”färdigt” sidan. Några saker försvann från originalet och några saker fick finnas kvar.</w:t>
+      </w:r>
+    </w:p>
+    <w:p>
+      <w:r>
+        <w:t>Vad har vi lärt oss?</w:t>
+      </w:r>
+    </w:p>
+    <w:p>
+      <w:pPr>
+        <w:pStyle w:val="ListParagraph"/>
+        <w:numPr>
+          <w:ilvl w:val="0"/>
+          <w:numId w:val="4"/>
+        </w:numPr>
+      </w:pPr>
+      <w:r>
+        <w:t>Om du använder ett färdigt framework är det svårt att skräddarsy utöver det som finns i tidigare nämnda framework.</w:t>
+      </w:r>
+    </w:p>
+    <w:p>
+      <w:pPr>
+        <w:pStyle w:val="ListParagraph"/>
+        <w:numPr>
+          <w:ilvl w:val="0"/>
+          <w:numId w:val="4"/>
+        </w:numPr>
+      </w:pPr>
+      <w:r>
+        <w:t>Att jobba i samma fil kan skapa krockar.</w:t>
+      </w:r>
+    </w:p>
+    <w:p>
+      <w:pPr>
+        <w:pStyle w:val="ListParagraph"/>
+        <w:numPr>
+          <w:ilvl w:val="0"/>
+          <w:numId w:val="4"/>
+        </w:numPr>
+      </w:pPr>
+      <w:r>
+        <w:t>Att man behöver en paus ibland. Och att vissa (Håkan) behöver ett glas vin ibland.</w:t>
+      </w:r>
+    </w:p>
+    <w:p>
+      <w:pPr>
+        <w:pStyle w:val="ListParagraph"/>
+        <w:numPr>
+          <w:ilvl w:val="0"/>
+          <w:numId w:val="4"/>
+        </w:numPr>
+      </w:pPr>
+      <w:r>
+        <w:t>Att skapa en hemsida tar egenligen inte så lång tid. Men det händer ju saker runt omkring också. Sjuka barn, arga fruar, tecknik som inte fungerar som man vill, och Age of Wonders 3.</w:t>
       </w:r>
       <w:bookmarkStart w:id="0" w:name="_GoBack"/>
       <w:bookmarkEnd w:id="0"/>
-      <w:r>
-        <w:t>Visual Studio</w:t>
-      </w:r>
-    </w:p>
+    </w:p>
+    <w:p/>
     <w:sectPr>
       <w:pgSz w:w="11906" w:h="16838"/>
       <w:pgMar w:top="1417" w:right="1417" w:bottom="1417" w:left="1417" w:header="708" w:footer="708" w:gutter="0"/>
@@ -129,6 +318,232 @@
 <file path=word/numbering.xml><?xml version="1.0" encoding="utf-8"?>
 <w:numbering xmlns:wpc="http://schemas.microsoft.com/office/word/2010/wordprocessingCanvas" xmlns:mc="http://schemas.openxmlformats.org/markup-compatibility/2006" xmlns:o="urn:schemas-microsoft-com:office:office" xmlns:r="http://schemas.openxmlformats.org/officeDocument/2006/relationships" xmlns:m="http://schemas.openxmlformats.org/officeDocument/2006/math" xmlns:v="urn:schemas-microsoft-com:vml" xmlns:wp14="http://schemas.microsoft.com/office/word/2010/wordprocessingDrawing" xmlns:wp="http://schemas.openxmlformats.org/drawingml/2006/wordprocessingDrawing" xmlns:w10="urn:schemas-microsoft-com:office:word" xmlns:w="http://schemas.openxmlformats.org/wordprocessingml/2006/main" xmlns:w14="http://schemas.microsoft.com/office/word/2010/wordml" xmlns:w15="http://schemas.microsoft.com/office/word/2012/wordml" xmlns:wpg="http://schemas.microsoft.com/office/word/2010/wordprocessingGroup" xmlns:wpi="http://schemas.microsoft.com/office/word/2010/wordprocessingInk" xmlns:wne="http://schemas.microsoft.com/office/word/2006/wordml" xmlns:wps="http://schemas.microsoft.com/office/word/2010/wordprocessingShape" mc:Ignorable="w14 w15 wp14">
   <w:abstractNum w:abstractNumId="0" w15:restartNumberingAfterBreak="0">
+    <w:nsid w:val="036F58FC"/>
+    <w:multiLevelType w:val="hybridMultilevel"/>
+    <w:tmpl w:val="02F6EAEC"/>
+    <w:lvl w:ilvl="0" w:tplc="041D0001">
+      <w:start w:val="1"/>
+      <w:numFmt w:val="bullet"/>
+      <w:lvlText w:val=""/>
+      <w:lvlJc w:val="left"/>
+      <w:pPr>
+        <w:ind w:left="765" w:hanging="360"/>
+      </w:pPr>
+      <w:rPr>
+        <w:rFonts w:ascii="Symbol" w:hAnsi="Symbol" w:hint="default"/>
+      </w:rPr>
+    </w:lvl>
+    <w:lvl w:ilvl="1" w:tplc="041D0003" w:tentative="1">
+      <w:start w:val="1"/>
+      <w:numFmt w:val="bullet"/>
+      <w:lvlText w:val="o"/>
+      <w:lvlJc w:val="left"/>
+      <w:pPr>
+        <w:ind w:left="1485" w:hanging="360"/>
+      </w:pPr>
+      <w:rPr>
+        <w:rFonts w:ascii="Courier New" w:hAnsi="Courier New" w:cs="Courier New" w:hint="default"/>
+      </w:rPr>
+    </w:lvl>
+    <w:lvl w:ilvl="2" w:tplc="041D0005" w:tentative="1">
+      <w:start w:val="1"/>
+      <w:numFmt w:val="bullet"/>
+      <w:lvlText w:val=""/>
+      <w:lvlJc w:val="left"/>
+      <w:pPr>
+        <w:ind w:left="2205" w:hanging="360"/>
+      </w:pPr>
+      <w:rPr>
+        <w:rFonts w:ascii="Wingdings" w:hAnsi="Wingdings" w:hint="default"/>
+      </w:rPr>
+    </w:lvl>
+    <w:lvl w:ilvl="3" w:tplc="041D0001" w:tentative="1">
+      <w:start w:val="1"/>
+      <w:numFmt w:val="bullet"/>
+      <w:lvlText w:val=""/>
+      <w:lvlJc w:val="left"/>
+      <w:pPr>
+        <w:ind w:left="2925" w:hanging="360"/>
+      </w:pPr>
+      <w:rPr>
+        <w:rFonts w:ascii="Symbol" w:hAnsi="Symbol" w:hint="default"/>
+      </w:rPr>
+    </w:lvl>
+    <w:lvl w:ilvl="4" w:tplc="041D0003" w:tentative="1">
+      <w:start w:val="1"/>
+      <w:numFmt w:val="bullet"/>
+      <w:lvlText w:val="o"/>
+      <w:lvlJc w:val="left"/>
+      <w:pPr>
+        <w:ind w:left="3645" w:hanging="360"/>
+      </w:pPr>
+      <w:rPr>
+        <w:rFonts w:ascii="Courier New" w:hAnsi="Courier New" w:cs="Courier New" w:hint="default"/>
+      </w:rPr>
+    </w:lvl>
+    <w:lvl w:ilvl="5" w:tplc="041D0005" w:tentative="1">
+      <w:start w:val="1"/>
+      <w:numFmt w:val="bullet"/>
+      <w:lvlText w:val=""/>
+      <w:lvlJc w:val="left"/>
+      <w:pPr>
+        <w:ind w:left="4365" w:hanging="360"/>
+      </w:pPr>
+      <w:rPr>
+        <w:rFonts w:ascii="Wingdings" w:hAnsi="Wingdings" w:hint="default"/>
+      </w:rPr>
+    </w:lvl>
+    <w:lvl w:ilvl="6" w:tplc="041D0001" w:tentative="1">
+      <w:start w:val="1"/>
+      <w:numFmt w:val="bullet"/>
+      <w:lvlText w:val=""/>
+      <w:lvlJc w:val="left"/>
+      <w:pPr>
+        <w:ind w:left="5085" w:hanging="360"/>
+      </w:pPr>
+      <w:rPr>
+        <w:rFonts w:ascii="Symbol" w:hAnsi="Symbol" w:hint="default"/>
+      </w:rPr>
+    </w:lvl>
+    <w:lvl w:ilvl="7" w:tplc="041D0003" w:tentative="1">
+      <w:start w:val="1"/>
+      <w:numFmt w:val="bullet"/>
+      <w:lvlText w:val="o"/>
+      <w:lvlJc w:val="left"/>
+      <w:pPr>
+        <w:ind w:left="5805" w:hanging="360"/>
+      </w:pPr>
+      <w:rPr>
+        <w:rFonts w:ascii="Courier New" w:hAnsi="Courier New" w:cs="Courier New" w:hint="default"/>
+      </w:rPr>
+    </w:lvl>
+    <w:lvl w:ilvl="8" w:tplc="041D0005" w:tentative="1">
+      <w:start w:val="1"/>
+      <w:numFmt w:val="bullet"/>
+      <w:lvlText w:val=""/>
+      <w:lvlJc w:val="left"/>
+      <w:pPr>
+        <w:ind w:left="6525" w:hanging="360"/>
+      </w:pPr>
+      <w:rPr>
+        <w:rFonts w:ascii="Wingdings" w:hAnsi="Wingdings" w:hint="default"/>
+      </w:rPr>
+    </w:lvl>
+  </w:abstractNum>
+  <w:abstractNum w:abstractNumId="1" w15:restartNumberingAfterBreak="0">
+    <w:nsid w:val="45FD2D39"/>
+    <w:multiLevelType w:val="hybridMultilevel"/>
+    <w:tmpl w:val="2722CFB6"/>
+    <w:lvl w:ilvl="0" w:tplc="041D0001">
+      <w:start w:val="1"/>
+      <w:numFmt w:val="bullet"/>
+      <w:lvlText w:val=""/>
+      <w:lvlJc w:val="left"/>
+      <w:pPr>
+        <w:ind w:left="720" w:hanging="360"/>
+      </w:pPr>
+      <w:rPr>
+        <w:rFonts w:ascii="Symbol" w:hAnsi="Symbol" w:hint="default"/>
+      </w:rPr>
+    </w:lvl>
+    <w:lvl w:ilvl="1" w:tplc="041D0003" w:tentative="1">
+      <w:start w:val="1"/>
+      <w:numFmt w:val="bullet"/>
+      <w:lvlText w:val="o"/>
+      <w:lvlJc w:val="left"/>
+      <w:pPr>
+        <w:ind w:left="1440" w:hanging="360"/>
+      </w:pPr>
+      <w:rPr>
+        <w:rFonts w:ascii="Courier New" w:hAnsi="Courier New" w:cs="Courier New" w:hint="default"/>
+      </w:rPr>
+    </w:lvl>
+    <w:lvl w:ilvl="2" w:tplc="041D0005" w:tentative="1">
+      <w:start w:val="1"/>
+      <w:numFmt w:val="bullet"/>
+      <w:lvlText w:val=""/>
+      <w:lvlJc w:val="left"/>
+      <w:pPr>
+        <w:ind w:left="2160" w:hanging="360"/>
+      </w:pPr>
+      <w:rPr>
+        <w:rFonts w:ascii="Wingdings" w:hAnsi="Wingdings" w:hint="default"/>
+      </w:rPr>
+    </w:lvl>
+    <w:lvl w:ilvl="3" w:tplc="041D0001" w:tentative="1">
+      <w:start w:val="1"/>
+      <w:numFmt w:val="bullet"/>
+      <w:lvlText w:val=""/>
+      <w:lvlJc w:val="left"/>
+      <w:pPr>
+        <w:ind w:left="2880" w:hanging="360"/>
+      </w:pPr>
+      <w:rPr>
+        <w:rFonts w:ascii="Symbol" w:hAnsi="Symbol" w:hint="default"/>
+      </w:rPr>
+    </w:lvl>
+    <w:lvl w:ilvl="4" w:tplc="041D0003" w:tentative="1">
+      <w:start w:val="1"/>
+      <w:numFmt w:val="bullet"/>
+      <w:lvlText w:val="o"/>
+      <w:lvlJc w:val="left"/>
+      <w:pPr>
+        <w:ind w:left="3600" w:hanging="360"/>
+      </w:pPr>
+      <w:rPr>
+        <w:rFonts w:ascii="Courier New" w:hAnsi="Courier New" w:cs="Courier New" w:hint="default"/>
+      </w:rPr>
+    </w:lvl>
+    <w:lvl w:ilvl="5" w:tplc="041D0005" w:tentative="1">
+      <w:start w:val="1"/>
+      <w:numFmt w:val="bullet"/>
+      <w:lvlText w:val=""/>
+      <w:lvlJc w:val="left"/>
+      <w:pPr>
+        <w:ind w:left="4320" w:hanging="360"/>
+      </w:pPr>
+      <w:rPr>
+        <w:rFonts w:ascii="Wingdings" w:hAnsi="Wingdings" w:hint="default"/>
+      </w:rPr>
+    </w:lvl>
+    <w:lvl w:ilvl="6" w:tplc="041D0001" w:tentative="1">
+      <w:start w:val="1"/>
+      <w:numFmt w:val="bullet"/>
+      <w:lvlText w:val=""/>
+      <w:lvlJc w:val="left"/>
+      <w:pPr>
+        <w:ind w:left="5040" w:hanging="360"/>
+      </w:pPr>
+      <w:rPr>
+        <w:rFonts w:ascii="Symbol" w:hAnsi="Symbol" w:hint="default"/>
+      </w:rPr>
+    </w:lvl>
+    <w:lvl w:ilvl="7" w:tplc="041D0003" w:tentative="1">
+      <w:start w:val="1"/>
+      <w:numFmt w:val="bullet"/>
+      <w:lvlText w:val="o"/>
+      <w:lvlJc w:val="left"/>
+      <w:pPr>
+        <w:ind w:left="5760" w:hanging="360"/>
+      </w:pPr>
+      <w:rPr>
+        <w:rFonts w:ascii="Courier New" w:hAnsi="Courier New" w:cs="Courier New" w:hint="default"/>
+      </w:rPr>
+    </w:lvl>
+    <w:lvl w:ilvl="8" w:tplc="041D0005" w:tentative="1">
+      <w:start w:val="1"/>
+      <w:numFmt w:val="bullet"/>
+      <w:lvlText w:val=""/>
+      <w:lvlJc w:val="left"/>
+      <w:pPr>
+        <w:ind w:left="6480" w:hanging="360"/>
+      </w:pPr>
+      <w:rPr>
+        <w:rFonts w:ascii="Wingdings" w:hAnsi="Wingdings" w:hint="default"/>
+      </w:rPr>
+    </w:lvl>
+  </w:abstractNum>
+  <w:abstractNum w:abstractNumId="2" w15:restartNumberingAfterBreak="0">
     <w:nsid w:val="5EC038A4"/>
     <w:multiLevelType w:val="hybridMultilevel"/>
     <w:tmpl w:val="6FCA0BA2"/>
@@ -241,7 +656,7 @@
       </w:rPr>
     </w:lvl>
   </w:abstractNum>
-  <w:abstractNum w:abstractNumId="1" w15:restartNumberingAfterBreak="0">
+  <w:abstractNum w:abstractNumId="3" w15:restartNumberingAfterBreak="0">
     <w:nsid w:val="69A77378"/>
     <w:multiLevelType w:val="hybridMultilevel"/>
     <w:tmpl w:val="3506A02C"/>
@@ -355,9 +770,15 @@
     </w:lvl>
   </w:abstractNum>
   <w:num w:numId="1">
+    <w:abstractNumId w:val="3"/>
+  </w:num>
+  <w:num w:numId="2">
+    <w:abstractNumId w:val="2"/>
+  </w:num>
+  <w:num w:numId="3">
     <w:abstractNumId w:val="1"/>
   </w:num>
-  <w:num w:numId="2">
+  <w:num w:numId="4">
     <w:abstractNumId w:val="0"/>
   </w:num>
 </w:numbering>

</xml_diff>